<commit_message>
attendance until the 12th
</commit_message>
<xml_diff>
--- a/40ciclo/FOGLIO_FREQUENZA_ATTIVITA_FORMATIVA.Barron.docx
+++ b/40ciclo/FOGLIO_FREQUENZA_ATTIVITA_FORMATIVA.Barron.docx
@@ -70,7 +70,7 @@
     <w:tbl>
       <w:tblPr>
         <w:tblStyle w:val="Grigliatabella"/>
-        <w:tblW w:w="9632" w:type="dxa"/>
+        <w:tblW w:w="7399" w:type="dxa"/>
         <w:jc w:val="left"/>
         <w:tblInd w:w="0" w:type="dxa"/>
         <w:tblLayout w:type="fixed"/>
@@ -86,8 +86,8 @@
         <w:gridCol w:w="2267"/>
         <w:gridCol w:w="1264"/>
         <w:gridCol w:w="1256"/>
-        <w:gridCol w:w="2915"/>
-        <w:gridCol w:w="1930"/>
+        <w:gridCol w:w="1264"/>
+        <w:gridCol w:w="1348"/>
       </w:tblGrid>
       <w:tr>
         <w:trPr/>
@@ -206,59 +206,51 @@
         </w:tc>
         <w:tc>
           <w:tcPr>
-            <w:tcW w:w="2915" w:type="dxa"/>
-            <w:tcBorders/>
-          </w:tcPr>
-          <w:p>
-            <w:pPr>
-              <w:pStyle w:val="Normal"/>
-              <w:widowControl/>
-              <w:suppressAutoHyphens w:val="true"/>
-              <w:spacing w:before="0" w:after="0"/>
-              <w:jc w:val="left"/>
-              <w:rPr>
-                <w:rFonts w:ascii="Aptos" w:hAnsi="Aptos" w:eastAsia="Aptos" w:cs=""/>
+            <w:tcW w:w="1264" w:type="dxa"/>
+            <w:tcBorders/>
+          </w:tcPr>
+          <w:p>
+            <w:pPr>
+              <w:pStyle w:val="Normal"/>
+              <w:widowControl/>
+              <w:suppressAutoHyphens w:val="true"/>
+              <w:spacing w:before="0" w:after="0"/>
+              <w:jc w:val="left"/>
+              <w:rPr>
+                <w:rFonts w:ascii="Calibri" w:hAnsi="Calibri"/>
+              </w:rPr>
+            </w:pPr>
+            <w:r>
+              <w:rPr>
+                <w:rFonts w:eastAsia="Aptos" w:cs="" w:ascii="Calibri" w:hAnsi="Calibri"/>
                 <w:kern w:val="2"/>
                 <w:sz w:val="24"/>
                 <w:szCs w:val="24"/>
                 <w:lang w:val="it-IT" w:eastAsia="en-US" w:bidi="ar-SA"/>
               </w:rPr>
-            </w:pPr>
-            <w:r>
-              <w:rPr>
-                <w:rFonts w:eastAsia="Aptos" w:cs=""/>
-                <w:kern w:val="2"/>
-                <w:sz w:val="24"/>
-                <w:szCs w:val="24"/>
-                <w:lang w:val="it-IT" w:eastAsia="en-US" w:bidi="ar-SA"/>
-              </w:rPr>
               <w:t>12.11</w:t>
             </w:r>
           </w:p>
         </w:tc>
         <w:tc>
           <w:tcPr>
-            <w:tcW w:w="1930" w:type="dxa"/>
-            <w:tcBorders/>
-          </w:tcPr>
-          <w:p>
-            <w:pPr>
-              <w:pStyle w:val="Normal"/>
-              <w:widowControl/>
-              <w:suppressAutoHyphens w:val="true"/>
-              <w:spacing w:before="0" w:after="0"/>
-              <w:jc w:val="left"/>
-              <w:rPr>
-                <w:rFonts w:ascii="Aptos" w:hAnsi="Aptos" w:eastAsia="Aptos" w:cs=""/>
-                <w:kern w:val="2"/>
-                <w:sz w:val="24"/>
-                <w:szCs w:val="24"/>
-                <w:lang w:val="it-IT" w:eastAsia="en-US" w:bidi="ar-SA"/>
-              </w:rPr>
-            </w:pPr>
-            <w:r>
-              <w:rPr>
-                <w:rFonts w:eastAsia="Aptos" w:cs=""/>
+            <w:tcW w:w="1348" w:type="dxa"/>
+            <w:tcBorders/>
+          </w:tcPr>
+          <w:p>
+            <w:pPr>
+              <w:pStyle w:val="Normal"/>
+              <w:widowControl/>
+              <w:suppressAutoHyphens w:val="true"/>
+              <w:spacing w:before="0" w:after="0"/>
+              <w:jc w:val="left"/>
+              <w:rPr>
+                <w:rFonts w:ascii="Calibri" w:hAnsi="Calibri"/>
+              </w:rPr>
+            </w:pPr>
+            <w:r>
+              <w:rPr>
+                <w:rFonts w:eastAsia="Aptos" w:cs="" w:ascii="Calibri" w:hAnsi="Calibri"/>
                 <w:kern w:val="2"/>
                 <w:sz w:val="24"/>
                 <w:szCs w:val="24"/>
@@ -337,57 +329,63 @@
               <w:jc w:val="left"/>
               <w:rPr>
                 <w:rFonts w:ascii="Calibri" w:hAnsi="Calibri" w:cs="Calibri"/>
-              </w:rPr>
-            </w:pPr>
-            <w:r>
-              <w:rPr>
-                <w:rFonts w:cs="Calibri" w:ascii="Calibri" w:hAnsi="Calibri"/>
-              </w:rPr>
-            </w:r>
-          </w:p>
-        </w:tc>
-        <w:tc>
-          <w:tcPr>
-            <w:tcW w:w="2915" w:type="dxa"/>
-            <w:tcBorders/>
-          </w:tcPr>
-          <w:p>
-            <w:pPr>
-              <w:pStyle w:val="Normal"/>
-              <w:widowControl/>
-              <w:suppressAutoHyphens w:val="true"/>
-              <w:spacing w:before="0" w:after="0"/>
-              <w:jc w:val="left"/>
-              <w:rPr>
-                <w:rFonts w:ascii="Calibri" w:hAnsi="Calibri" w:cs="Calibri"/>
-              </w:rPr>
-            </w:pPr>
-            <w:r>
-              <w:rPr>
-                <w:rFonts w:cs="Calibri" w:ascii="Calibri" w:hAnsi="Calibri"/>
-              </w:rPr>
-            </w:r>
-          </w:p>
-        </w:tc>
-        <w:tc>
-          <w:tcPr>
-            <w:tcW w:w="1930" w:type="dxa"/>
-            <w:tcBorders/>
-          </w:tcPr>
-          <w:p>
-            <w:pPr>
-              <w:pStyle w:val="Normal"/>
-              <w:widowControl/>
-              <w:suppressAutoHyphens w:val="true"/>
-              <w:spacing w:before="0" w:after="0"/>
-              <w:jc w:val="left"/>
-              <w:rPr>
-                <w:rFonts w:ascii="Calibri" w:hAnsi="Calibri" w:cs="Calibri"/>
-              </w:rPr>
-            </w:pPr>
-            <w:r>
-              <w:rPr>
-                <w:rFonts w:cs="Calibri" w:ascii="Calibri" w:hAnsi="Calibri"/>
+                <w:lang w:val="it-IT" w:eastAsia="en-US" w:bidi="ar-SA"/>
+              </w:rPr>
+            </w:pPr>
+            <w:r>
+              <w:rPr>
+                <w:rFonts w:cs="Calibri" w:ascii="Calibri" w:hAnsi="Calibri"/>
+                <w:lang w:val="it-IT" w:eastAsia="en-US" w:bidi="ar-SA"/>
+              </w:rPr>
+            </w:r>
+          </w:p>
+        </w:tc>
+        <w:tc>
+          <w:tcPr>
+            <w:tcW w:w="1264" w:type="dxa"/>
+            <w:tcBorders/>
+          </w:tcPr>
+          <w:p>
+            <w:pPr>
+              <w:pStyle w:val="Normal"/>
+              <w:widowControl/>
+              <w:suppressAutoHyphens w:val="true"/>
+              <w:spacing w:before="0" w:after="0"/>
+              <w:jc w:val="left"/>
+              <w:rPr>
+                <w:rFonts w:ascii="Calibri" w:hAnsi="Calibri" w:cs="Calibri"/>
+                <w:lang w:val="it-IT" w:eastAsia="en-US" w:bidi="ar-SA"/>
+              </w:rPr>
+            </w:pPr>
+            <w:r>
+              <w:rPr>
+                <w:rFonts w:cs="Calibri" w:ascii="Calibri" w:hAnsi="Calibri"/>
+                <w:lang w:val="it-IT" w:eastAsia="en-US" w:bidi="ar-SA"/>
+              </w:rPr>
+            </w:r>
+          </w:p>
+        </w:tc>
+        <w:tc>
+          <w:tcPr>
+            <w:tcW w:w="1348" w:type="dxa"/>
+            <w:tcBorders/>
+          </w:tcPr>
+          <w:p>
+            <w:pPr>
+              <w:pStyle w:val="Normal"/>
+              <w:widowControl/>
+              <w:suppressAutoHyphens w:val="true"/>
+              <w:spacing w:before="0" w:after="0"/>
+              <w:jc w:val="left"/>
+              <w:rPr>
+                <w:rFonts w:ascii="Calibri" w:hAnsi="Calibri" w:cs="Calibri"/>
+                <w:lang w:val="it-IT" w:eastAsia="en-US" w:bidi="ar-SA"/>
+              </w:rPr>
+            </w:pPr>
+            <w:r>
+              <w:rPr>
+                <w:rFonts w:cs="Calibri" w:ascii="Calibri" w:hAnsi="Calibri"/>
+                <w:lang w:val="it-IT" w:eastAsia="en-US" w:bidi="ar-SA"/>
               </w:rPr>
             </w:r>
           </w:p>
@@ -461,57 +459,63 @@
               <w:jc w:val="left"/>
               <w:rPr>
                 <w:rFonts w:ascii="Calibri" w:hAnsi="Calibri" w:cs="Calibri"/>
-              </w:rPr>
-            </w:pPr>
-            <w:r>
-              <w:rPr>
-                <w:rFonts w:cs="Calibri" w:ascii="Calibri" w:hAnsi="Calibri"/>
-              </w:rPr>
-            </w:r>
-          </w:p>
-        </w:tc>
-        <w:tc>
-          <w:tcPr>
-            <w:tcW w:w="2915" w:type="dxa"/>
-            <w:tcBorders/>
-          </w:tcPr>
-          <w:p>
-            <w:pPr>
-              <w:pStyle w:val="Normal"/>
-              <w:widowControl/>
-              <w:suppressAutoHyphens w:val="true"/>
-              <w:spacing w:before="0" w:after="0"/>
-              <w:jc w:val="left"/>
-              <w:rPr>
-                <w:rFonts w:ascii="Calibri" w:hAnsi="Calibri" w:cs="Calibri"/>
-              </w:rPr>
-            </w:pPr>
-            <w:r>
-              <w:rPr>
-                <w:rFonts w:cs="Calibri" w:ascii="Calibri" w:hAnsi="Calibri"/>
-              </w:rPr>
-            </w:r>
-          </w:p>
-        </w:tc>
-        <w:tc>
-          <w:tcPr>
-            <w:tcW w:w="1930" w:type="dxa"/>
-            <w:tcBorders/>
-          </w:tcPr>
-          <w:p>
-            <w:pPr>
-              <w:pStyle w:val="Normal"/>
-              <w:widowControl/>
-              <w:suppressAutoHyphens w:val="true"/>
-              <w:spacing w:before="0" w:after="0"/>
-              <w:jc w:val="left"/>
-              <w:rPr>
-                <w:rFonts w:ascii="Calibri" w:hAnsi="Calibri" w:cs="Calibri"/>
-              </w:rPr>
-            </w:pPr>
-            <w:r>
-              <w:rPr>
-                <w:rFonts w:cs="Calibri" w:ascii="Calibri" w:hAnsi="Calibri"/>
+                <w:lang w:val="it-IT" w:eastAsia="en-US" w:bidi="ar-SA"/>
+              </w:rPr>
+            </w:pPr>
+            <w:r>
+              <w:rPr>
+                <w:rFonts w:cs="Calibri" w:ascii="Calibri" w:hAnsi="Calibri"/>
+                <w:lang w:val="it-IT" w:eastAsia="en-US" w:bidi="ar-SA"/>
+              </w:rPr>
+            </w:r>
+          </w:p>
+        </w:tc>
+        <w:tc>
+          <w:tcPr>
+            <w:tcW w:w="1264" w:type="dxa"/>
+            <w:tcBorders/>
+          </w:tcPr>
+          <w:p>
+            <w:pPr>
+              <w:pStyle w:val="Normal"/>
+              <w:widowControl/>
+              <w:suppressAutoHyphens w:val="true"/>
+              <w:spacing w:before="0" w:after="0"/>
+              <w:jc w:val="left"/>
+              <w:rPr>
+                <w:rFonts w:ascii="Calibri" w:hAnsi="Calibri" w:cs="Calibri"/>
+                <w:lang w:val="it-IT" w:eastAsia="en-US" w:bidi="ar-SA"/>
+              </w:rPr>
+            </w:pPr>
+            <w:r>
+              <w:rPr>
+                <w:rFonts w:cs="Calibri" w:ascii="Calibri" w:hAnsi="Calibri"/>
+                <w:lang w:val="it-IT" w:eastAsia="en-US" w:bidi="ar-SA"/>
+              </w:rPr>
+            </w:r>
+          </w:p>
+        </w:tc>
+        <w:tc>
+          <w:tcPr>
+            <w:tcW w:w="1348" w:type="dxa"/>
+            <w:tcBorders/>
+          </w:tcPr>
+          <w:p>
+            <w:pPr>
+              <w:pStyle w:val="Normal"/>
+              <w:widowControl/>
+              <w:suppressAutoHyphens w:val="true"/>
+              <w:spacing w:before="0" w:after="0"/>
+              <w:jc w:val="left"/>
+              <w:rPr>
+                <w:rFonts w:ascii="Calibri" w:hAnsi="Calibri" w:cs="Calibri"/>
+                <w:lang w:val="it-IT" w:eastAsia="en-US" w:bidi="ar-SA"/>
+              </w:rPr>
+            </w:pPr>
+            <w:r>
+              <w:rPr>
+                <w:rFonts w:cs="Calibri" w:ascii="Calibri" w:hAnsi="Calibri"/>
+                <w:lang w:val="it-IT" w:eastAsia="en-US" w:bidi="ar-SA"/>
               </w:rPr>
             </w:r>
           </w:p>
@@ -584,14 +588,13 @@
               <w:spacing w:before="0" w:after="0"/>
               <w:jc w:val="left"/>
               <w:rPr>
-                <w:rFonts w:ascii="Calibri" w:hAnsi="Calibri" w:cs="Calibri"/>
-                <w:lang w:val="en-US"/>
-              </w:rPr>
-            </w:pPr>
-            <w:r>
-              <w:rPr>
-                <w:rFonts w:cs="Calibri" w:ascii="Calibri" w:hAnsi="Calibri"/>
-                <w:lang w:val="en-US"/>
+                <w:lang w:val="it-IT" w:eastAsia="en-US" w:bidi="ar-SA"/>
+              </w:rPr>
+            </w:pPr>
+            <w:r>
+              <w:rPr>
+                <w:rFonts w:cs="Calibri" w:ascii="Calibri" w:hAnsi="Calibri"/>
+                <w:lang w:val="it-IT" w:eastAsia="en-US" w:bidi="ar-SA"/>
               </w:rPr>
               <w:t>PRESENTE</w:t>
             </w:r>
@@ -599,46 +602,51 @@
         </w:tc>
         <w:tc>
           <w:tcPr>
-            <w:tcW w:w="2915" w:type="dxa"/>
-            <w:tcBorders/>
-          </w:tcPr>
-          <w:p>
-            <w:pPr>
-              <w:pStyle w:val="Normal"/>
-              <w:widowControl/>
-              <w:suppressAutoHyphens w:val="true"/>
-              <w:spacing w:before="0" w:after="0"/>
-              <w:jc w:val="left"/>
-              <w:rPr>
-                <w:rFonts w:ascii="Calibri" w:hAnsi="Calibri" w:cs="Calibri"/>
-              </w:rPr>
-            </w:pPr>
-            <w:r>
-              <w:rPr>
-                <w:rFonts w:cs="Calibri" w:ascii="Calibri" w:hAnsi="Calibri"/>
-              </w:rPr>
-            </w:r>
-          </w:p>
-        </w:tc>
-        <w:tc>
-          <w:tcPr>
-            <w:tcW w:w="1930" w:type="dxa"/>
-            <w:tcBorders/>
-          </w:tcPr>
-          <w:p>
-            <w:pPr>
-              <w:pStyle w:val="Normal"/>
-              <w:widowControl/>
-              <w:suppressAutoHyphens w:val="true"/>
-              <w:spacing w:before="0" w:after="0"/>
-              <w:jc w:val="left"/>
-              <w:rPr>
-                <w:rFonts w:ascii="Calibri" w:hAnsi="Calibri" w:cs="Calibri"/>
-              </w:rPr>
-            </w:pPr>
-            <w:r>
-              <w:rPr>
-                <w:rFonts w:cs="Calibri" w:ascii="Calibri" w:hAnsi="Calibri"/>
+            <w:tcW w:w="1264" w:type="dxa"/>
+            <w:tcBorders/>
+          </w:tcPr>
+          <w:p>
+            <w:pPr>
+              <w:pStyle w:val="Normal"/>
+              <w:widowControl/>
+              <w:suppressAutoHyphens w:val="true"/>
+              <w:spacing w:before="0" w:after="0"/>
+              <w:jc w:val="left"/>
+              <w:rPr>
+                <w:rFonts w:ascii="Calibri" w:hAnsi="Calibri"/>
+                <w:lang w:val="it-IT" w:eastAsia="en-US" w:bidi="ar-SA"/>
+              </w:rPr>
+            </w:pPr>
+            <w:r>
+              <w:rPr>
+                <w:rFonts w:ascii="Calibri" w:hAnsi="Calibri"/>
+                <w:lang w:val="it-IT" w:eastAsia="en-US" w:bidi="ar-SA"/>
+              </w:rPr>
+              <w:t>PRESENTE</w:t>
+            </w:r>
+          </w:p>
+        </w:tc>
+        <w:tc>
+          <w:tcPr>
+            <w:tcW w:w="1348" w:type="dxa"/>
+            <w:tcBorders/>
+          </w:tcPr>
+          <w:p>
+            <w:pPr>
+              <w:pStyle w:val="Normal"/>
+              <w:widowControl/>
+              <w:suppressAutoHyphens w:val="true"/>
+              <w:spacing w:before="0" w:after="0"/>
+              <w:jc w:val="left"/>
+              <w:rPr>
+                <w:rFonts w:ascii="Calibri" w:hAnsi="Calibri" w:cs="Calibri"/>
+                <w:lang w:val="it-IT" w:eastAsia="en-US" w:bidi="ar-SA"/>
+              </w:rPr>
+            </w:pPr>
+            <w:r>
+              <w:rPr>
+                <w:rFonts w:cs="Calibri" w:ascii="Calibri" w:hAnsi="Calibri"/>
+                <w:lang w:val="it-IT" w:eastAsia="en-US" w:bidi="ar-SA"/>
               </w:rPr>
             </w:r>
           </w:p>
@@ -716,14 +724,13 @@
               <w:spacing w:before="0" w:after="0"/>
               <w:jc w:val="left"/>
               <w:rPr>
-                <w:rFonts w:ascii="Calibri" w:hAnsi="Calibri" w:cs="Calibri"/>
-                <w:lang w:val="en-US"/>
-              </w:rPr>
-            </w:pPr>
-            <w:r>
-              <w:rPr>
-                <w:rFonts w:cs="Calibri" w:ascii="Calibri" w:hAnsi="Calibri"/>
-                <w:lang w:val="en-US"/>
+                <w:lang w:val="it-IT" w:eastAsia="en-US" w:bidi="ar-SA"/>
+              </w:rPr>
+            </w:pPr>
+            <w:r>
+              <w:rPr>
+                <w:rFonts w:cs="Calibri" w:ascii="Calibri" w:hAnsi="Calibri"/>
+                <w:lang w:val="it-IT" w:eastAsia="en-US" w:bidi="ar-SA"/>
               </w:rPr>
               <w:t>PRESENTE</w:t>
             </w:r>
@@ -731,46 +738,51 @@
         </w:tc>
         <w:tc>
           <w:tcPr>
-            <w:tcW w:w="2915" w:type="dxa"/>
-            <w:tcBorders/>
-          </w:tcPr>
-          <w:p>
-            <w:pPr>
-              <w:pStyle w:val="Normal"/>
-              <w:widowControl/>
-              <w:suppressAutoHyphens w:val="true"/>
-              <w:spacing w:before="0" w:after="0"/>
-              <w:jc w:val="left"/>
-              <w:rPr>
-                <w:rFonts w:ascii="Calibri" w:hAnsi="Calibri" w:cs="Calibri"/>
-              </w:rPr>
-            </w:pPr>
-            <w:r>
-              <w:rPr>
-                <w:rFonts w:cs="Calibri" w:ascii="Calibri" w:hAnsi="Calibri"/>
-              </w:rPr>
-            </w:r>
-          </w:p>
-        </w:tc>
-        <w:tc>
-          <w:tcPr>
-            <w:tcW w:w="1930" w:type="dxa"/>
-            <w:tcBorders/>
-          </w:tcPr>
-          <w:p>
-            <w:pPr>
-              <w:pStyle w:val="Normal"/>
-              <w:widowControl/>
-              <w:suppressAutoHyphens w:val="true"/>
-              <w:spacing w:before="0" w:after="0"/>
-              <w:jc w:val="left"/>
-              <w:rPr>
-                <w:rFonts w:ascii="Calibri" w:hAnsi="Calibri" w:cs="Calibri"/>
-              </w:rPr>
-            </w:pPr>
-            <w:r>
-              <w:rPr>
-                <w:rFonts w:cs="Calibri" w:ascii="Calibri" w:hAnsi="Calibri"/>
+            <w:tcW w:w="1264" w:type="dxa"/>
+            <w:tcBorders/>
+          </w:tcPr>
+          <w:p>
+            <w:pPr>
+              <w:pStyle w:val="Normal"/>
+              <w:widowControl/>
+              <w:suppressAutoHyphens w:val="true"/>
+              <w:spacing w:before="0" w:after="0"/>
+              <w:jc w:val="left"/>
+              <w:rPr>
+                <w:rFonts w:ascii="Calibri" w:hAnsi="Calibri"/>
+                <w:lang w:val="it-IT" w:eastAsia="en-US" w:bidi="ar-SA"/>
+              </w:rPr>
+            </w:pPr>
+            <w:r>
+              <w:rPr>
+                <w:rFonts w:ascii="Calibri" w:hAnsi="Calibri"/>
+                <w:lang w:val="it-IT" w:eastAsia="en-US" w:bidi="ar-SA"/>
+              </w:rPr>
+              <w:t>PRESENTE</w:t>
+            </w:r>
+          </w:p>
+        </w:tc>
+        <w:tc>
+          <w:tcPr>
+            <w:tcW w:w="1348" w:type="dxa"/>
+            <w:tcBorders/>
+          </w:tcPr>
+          <w:p>
+            <w:pPr>
+              <w:pStyle w:val="Normal"/>
+              <w:widowControl/>
+              <w:suppressAutoHyphens w:val="true"/>
+              <w:spacing w:before="0" w:after="0"/>
+              <w:jc w:val="left"/>
+              <w:rPr>
+                <w:rFonts w:ascii="Calibri" w:hAnsi="Calibri" w:cs="Calibri"/>
+                <w:lang w:val="it-IT" w:eastAsia="en-US" w:bidi="ar-SA"/>
+              </w:rPr>
+            </w:pPr>
+            <w:r>
+              <w:rPr>
+                <w:rFonts w:cs="Calibri" w:ascii="Calibri" w:hAnsi="Calibri"/>
+                <w:lang w:val="it-IT" w:eastAsia="en-US" w:bidi="ar-SA"/>
               </w:rPr>
             </w:r>
           </w:p>
@@ -848,14 +860,13 @@
               <w:spacing w:before="0" w:after="0"/>
               <w:jc w:val="left"/>
               <w:rPr>
-                <w:rFonts w:ascii="Calibri" w:hAnsi="Calibri" w:cs="Calibri"/>
-                <w:lang w:val="en-US"/>
-              </w:rPr>
-            </w:pPr>
-            <w:r>
-              <w:rPr>
-                <w:rFonts w:cs="Calibri" w:ascii="Calibri" w:hAnsi="Calibri"/>
-                <w:lang w:val="en-US"/>
+                <w:lang w:val="it-IT" w:eastAsia="en-US" w:bidi="ar-SA"/>
+              </w:rPr>
+            </w:pPr>
+            <w:r>
+              <w:rPr>
+                <w:rFonts w:cs="Calibri" w:ascii="Calibri" w:hAnsi="Calibri"/>
+                <w:lang w:val="it-IT" w:eastAsia="en-US" w:bidi="ar-SA"/>
               </w:rPr>
               <w:t>PRESENTE</w:t>
             </w:r>
@@ -863,46 +874,51 @@
         </w:tc>
         <w:tc>
           <w:tcPr>
-            <w:tcW w:w="2915" w:type="dxa"/>
-            <w:tcBorders/>
-          </w:tcPr>
-          <w:p>
-            <w:pPr>
-              <w:pStyle w:val="Normal"/>
-              <w:widowControl/>
-              <w:suppressAutoHyphens w:val="true"/>
-              <w:spacing w:before="0" w:after="0"/>
-              <w:jc w:val="left"/>
-              <w:rPr>
-                <w:rFonts w:ascii="Calibri" w:hAnsi="Calibri" w:cs="Calibri"/>
-              </w:rPr>
-            </w:pPr>
-            <w:r>
-              <w:rPr>
-                <w:rFonts w:cs="Calibri" w:ascii="Calibri" w:hAnsi="Calibri"/>
-              </w:rPr>
-            </w:r>
-          </w:p>
-        </w:tc>
-        <w:tc>
-          <w:tcPr>
-            <w:tcW w:w="1930" w:type="dxa"/>
-            <w:tcBorders/>
-          </w:tcPr>
-          <w:p>
-            <w:pPr>
-              <w:pStyle w:val="Normal"/>
-              <w:widowControl/>
-              <w:suppressAutoHyphens w:val="true"/>
-              <w:spacing w:before="0" w:after="0"/>
-              <w:jc w:val="left"/>
-              <w:rPr>
-                <w:rFonts w:ascii="Calibri" w:hAnsi="Calibri" w:cs="Calibri"/>
-              </w:rPr>
-            </w:pPr>
-            <w:r>
-              <w:rPr>
-                <w:rFonts w:cs="Calibri" w:ascii="Calibri" w:hAnsi="Calibri"/>
+            <w:tcW w:w="1264" w:type="dxa"/>
+            <w:tcBorders/>
+          </w:tcPr>
+          <w:p>
+            <w:pPr>
+              <w:pStyle w:val="Normal"/>
+              <w:widowControl/>
+              <w:suppressAutoHyphens w:val="true"/>
+              <w:spacing w:before="0" w:after="0"/>
+              <w:jc w:val="left"/>
+              <w:rPr>
+                <w:rFonts w:ascii="Calibri" w:hAnsi="Calibri"/>
+                <w:lang w:val="it-IT" w:eastAsia="en-US" w:bidi="ar-SA"/>
+              </w:rPr>
+            </w:pPr>
+            <w:r>
+              <w:rPr>
+                <w:rFonts w:ascii="Calibri" w:hAnsi="Calibri"/>
+                <w:lang w:val="it-IT" w:eastAsia="en-US" w:bidi="ar-SA"/>
+              </w:rPr>
+              <w:t>PRESENTE</w:t>
+            </w:r>
+          </w:p>
+        </w:tc>
+        <w:tc>
+          <w:tcPr>
+            <w:tcW w:w="1348" w:type="dxa"/>
+            <w:tcBorders/>
+          </w:tcPr>
+          <w:p>
+            <w:pPr>
+              <w:pStyle w:val="Normal"/>
+              <w:widowControl/>
+              <w:suppressAutoHyphens w:val="true"/>
+              <w:spacing w:before="0" w:after="0"/>
+              <w:jc w:val="left"/>
+              <w:rPr>
+                <w:rFonts w:ascii="Calibri" w:hAnsi="Calibri" w:cs="Calibri"/>
+                <w:lang w:val="it-IT" w:eastAsia="en-US" w:bidi="ar-SA"/>
+              </w:rPr>
+            </w:pPr>
+            <w:r>
+              <w:rPr>
+                <w:rFonts w:cs="Calibri" w:ascii="Calibri" w:hAnsi="Calibri"/>
+                <w:lang w:val="it-IT" w:eastAsia="en-US" w:bidi="ar-SA"/>
               </w:rPr>
             </w:r>
           </w:p>
@@ -976,57 +992,63 @@
               <w:jc w:val="left"/>
               <w:rPr>
                 <w:rFonts w:ascii="Calibri" w:hAnsi="Calibri" w:cs="Calibri"/>
-              </w:rPr>
-            </w:pPr>
-            <w:r>
-              <w:rPr>
-                <w:rFonts w:cs="Calibri" w:ascii="Calibri" w:hAnsi="Calibri"/>
-              </w:rPr>
-            </w:r>
-          </w:p>
-        </w:tc>
-        <w:tc>
-          <w:tcPr>
-            <w:tcW w:w="2915" w:type="dxa"/>
-            <w:tcBorders/>
-          </w:tcPr>
-          <w:p>
-            <w:pPr>
-              <w:pStyle w:val="Normal"/>
-              <w:widowControl/>
-              <w:suppressAutoHyphens w:val="true"/>
-              <w:spacing w:before="0" w:after="0"/>
-              <w:jc w:val="left"/>
-              <w:rPr>
-                <w:rFonts w:ascii="Calibri" w:hAnsi="Calibri" w:cs="Calibri"/>
-              </w:rPr>
-            </w:pPr>
-            <w:r>
-              <w:rPr>
-                <w:rFonts w:cs="Calibri" w:ascii="Calibri" w:hAnsi="Calibri"/>
-              </w:rPr>
-            </w:r>
-          </w:p>
-        </w:tc>
-        <w:tc>
-          <w:tcPr>
-            <w:tcW w:w="1930" w:type="dxa"/>
-            <w:tcBorders/>
-          </w:tcPr>
-          <w:p>
-            <w:pPr>
-              <w:pStyle w:val="Normal"/>
-              <w:widowControl/>
-              <w:suppressAutoHyphens w:val="true"/>
-              <w:spacing w:before="0" w:after="0"/>
-              <w:jc w:val="left"/>
-              <w:rPr>
-                <w:rFonts w:ascii="Calibri" w:hAnsi="Calibri" w:cs="Calibri"/>
-              </w:rPr>
-            </w:pPr>
-            <w:r>
-              <w:rPr>
-                <w:rFonts w:cs="Calibri" w:ascii="Calibri" w:hAnsi="Calibri"/>
+                <w:lang w:val="it-IT" w:eastAsia="en-US" w:bidi="ar-SA"/>
+              </w:rPr>
+            </w:pPr>
+            <w:r>
+              <w:rPr>
+                <w:rFonts w:cs="Calibri" w:ascii="Calibri" w:hAnsi="Calibri"/>
+                <w:lang w:val="it-IT" w:eastAsia="en-US" w:bidi="ar-SA"/>
+              </w:rPr>
+            </w:r>
+          </w:p>
+        </w:tc>
+        <w:tc>
+          <w:tcPr>
+            <w:tcW w:w="1264" w:type="dxa"/>
+            <w:tcBorders/>
+          </w:tcPr>
+          <w:p>
+            <w:pPr>
+              <w:pStyle w:val="Normal"/>
+              <w:widowControl/>
+              <w:suppressAutoHyphens w:val="true"/>
+              <w:spacing w:before="0" w:after="0"/>
+              <w:jc w:val="left"/>
+              <w:rPr>
+                <w:rFonts w:ascii="Calibri" w:hAnsi="Calibri" w:cs="Calibri"/>
+                <w:lang w:val="it-IT" w:eastAsia="en-US" w:bidi="ar-SA"/>
+              </w:rPr>
+            </w:pPr>
+            <w:r>
+              <w:rPr>
+                <w:rFonts w:cs="Calibri" w:ascii="Calibri" w:hAnsi="Calibri"/>
+                <w:lang w:val="it-IT" w:eastAsia="en-US" w:bidi="ar-SA"/>
+              </w:rPr>
+            </w:r>
+          </w:p>
+        </w:tc>
+        <w:tc>
+          <w:tcPr>
+            <w:tcW w:w="1348" w:type="dxa"/>
+            <w:tcBorders/>
+          </w:tcPr>
+          <w:p>
+            <w:pPr>
+              <w:pStyle w:val="Normal"/>
+              <w:widowControl/>
+              <w:suppressAutoHyphens w:val="true"/>
+              <w:spacing w:before="0" w:after="0"/>
+              <w:jc w:val="left"/>
+              <w:rPr>
+                <w:rFonts w:ascii="Calibri" w:hAnsi="Calibri" w:cs="Calibri"/>
+                <w:lang w:val="it-IT" w:eastAsia="en-US" w:bidi="ar-SA"/>
+              </w:rPr>
+            </w:pPr>
+            <w:r>
+              <w:rPr>
+                <w:rFonts w:cs="Calibri" w:ascii="Calibri" w:hAnsi="Calibri"/>
+                <w:lang w:val="it-IT" w:eastAsia="en-US" w:bidi="ar-SA"/>
               </w:rPr>
             </w:r>
           </w:p>
@@ -1099,14 +1121,13 @@
               <w:spacing w:before="0" w:after="0"/>
               <w:jc w:val="left"/>
               <w:rPr>
-                <w:rFonts w:ascii="Calibri" w:hAnsi="Calibri" w:cs="Calibri"/>
-                <w:lang w:val="en-US"/>
-              </w:rPr>
-            </w:pPr>
-            <w:r>
-              <w:rPr>
-                <w:rFonts w:cs="Calibri" w:ascii="Calibri" w:hAnsi="Calibri"/>
-                <w:lang w:val="en-US"/>
+                <w:lang w:val="it-IT" w:eastAsia="en-US" w:bidi="ar-SA"/>
+              </w:rPr>
+            </w:pPr>
+            <w:r>
+              <w:rPr>
+                <w:rFonts w:cs="Calibri" w:ascii="Calibri" w:hAnsi="Calibri"/>
+                <w:lang w:val="it-IT" w:eastAsia="en-US" w:bidi="ar-SA"/>
               </w:rPr>
               <w:t>PRESENTE</w:t>
             </w:r>
@@ -1114,46 +1135,50 @@
         </w:tc>
         <w:tc>
           <w:tcPr>
-            <w:tcW w:w="2915" w:type="dxa"/>
-            <w:tcBorders/>
-          </w:tcPr>
-          <w:p>
-            <w:pPr>
-              <w:pStyle w:val="Normal"/>
-              <w:widowControl/>
-              <w:suppressAutoHyphens w:val="true"/>
-              <w:spacing w:before="0" w:after="0"/>
-              <w:jc w:val="left"/>
-              <w:rPr>
-                <w:rFonts w:ascii="Calibri" w:hAnsi="Calibri" w:cs="Calibri"/>
-              </w:rPr>
-            </w:pPr>
-            <w:r>
-              <w:rPr>
-                <w:rFonts w:cs="Calibri" w:ascii="Calibri" w:hAnsi="Calibri"/>
-              </w:rPr>
-            </w:r>
-          </w:p>
-        </w:tc>
-        <w:tc>
-          <w:tcPr>
-            <w:tcW w:w="1930" w:type="dxa"/>
-            <w:tcBorders/>
-          </w:tcPr>
-          <w:p>
-            <w:pPr>
-              <w:pStyle w:val="Normal"/>
-              <w:widowControl/>
-              <w:suppressAutoHyphens w:val="true"/>
-              <w:spacing w:before="0" w:after="0"/>
-              <w:jc w:val="left"/>
-              <w:rPr>
-                <w:rFonts w:ascii="Calibri" w:hAnsi="Calibri" w:cs="Calibri"/>
-              </w:rPr>
-            </w:pPr>
-            <w:r>
-              <w:rPr>
-                <w:rFonts w:cs="Calibri" w:ascii="Calibri" w:hAnsi="Calibri"/>
+            <w:tcW w:w="1264" w:type="dxa"/>
+            <w:tcBorders/>
+          </w:tcPr>
+          <w:p>
+            <w:pPr>
+              <w:pStyle w:val="Normal"/>
+              <w:widowControl/>
+              <w:suppressAutoHyphens w:val="true"/>
+              <w:spacing w:before="0" w:after="0"/>
+              <w:jc w:val="left"/>
+              <w:rPr>
+                <w:rFonts w:ascii="Calibri" w:hAnsi="Calibri" w:cs="Calibri"/>
+                <w:lang w:val="it-IT" w:eastAsia="en-US" w:bidi="ar-SA"/>
+              </w:rPr>
+            </w:pPr>
+            <w:r>
+              <w:rPr>
+                <w:rFonts w:cs="Calibri" w:ascii="Calibri" w:hAnsi="Calibri"/>
+                <w:lang w:val="it-IT" w:eastAsia="en-US" w:bidi="ar-SA"/>
+              </w:rPr>
+            </w:r>
+          </w:p>
+        </w:tc>
+        <w:tc>
+          <w:tcPr>
+            <w:tcW w:w="1348" w:type="dxa"/>
+            <w:tcBorders/>
+          </w:tcPr>
+          <w:p>
+            <w:pPr>
+              <w:pStyle w:val="Normal"/>
+              <w:widowControl/>
+              <w:suppressAutoHyphens w:val="true"/>
+              <w:spacing w:before="0" w:after="0"/>
+              <w:jc w:val="left"/>
+              <w:rPr>
+                <w:rFonts w:ascii="Calibri" w:hAnsi="Calibri" w:cs="Calibri"/>
+                <w:lang w:val="it-IT" w:eastAsia="en-US" w:bidi="ar-SA"/>
+              </w:rPr>
+            </w:pPr>
+            <w:r>
+              <w:rPr>
+                <w:rFonts w:cs="Calibri" w:ascii="Calibri" w:hAnsi="Calibri"/>
+                <w:lang w:val="it-IT" w:eastAsia="en-US" w:bidi="ar-SA"/>
               </w:rPr>
             </w:r>
           </w:p>
@@ -1222,57 +1247,63 @@
               <w:jc w:val="left"/>
               <w:rPr>
                 <w:rFonts w:ascii="Calibri" w:hAnsi="Calibri" w:cs="Calibri"/>
-              </w:rPr>
-            </w:pPr>
-            <w:r>
-              <w:rPr>
-                <w:rFonts w:cs="Calibri" w:ascii="Calibri" w:hAnsi="Calibri"/>
-              </w:rPr>
-            </w:r>
-          </w:p>
-        </w:tc>
-        <w:tc>
-          <w:tcPr>
-            <w:tcW w:w="2915" w:type="dxa"/>
-            <w:tcBorders/>
-          </w:tcPr>
-          <w:p>
-            <w:pPr>
-              <w:pStyle w:val="Normal"/>
-              <w:widowControl/>
-              <w:suppressAutoHyphens w:val="true"/>
-              <w:spacing w:before="0" w:after="0"/>
-              <w:jc w:val="left"/>
-              <w:rPr>
-                <w:rFonts w:ascii="Calibri" w:hAnsi="Calibri" w:cs="Calibri"/>
-              </w:rPr>
-            </w:pPr>
-            <w:r>
-              <w:rPr>
-                <w:rFonts w:cs="Calibri" w:ascii="Calibri" w:hAnsi="Calibri"/>
-              </w:rPr>
-            </w:r>
-          </w:p>
-        </w:tc>
-        <w:tc>
-          <w:tcPr>
-            <w:tcW w:w="1930" w:type="dxa"/>
-            <w:tcBorders/>
-          </w:tcPr>
-          <w:p>
-            <w:pPr>
-              <w:pStyle w:val="Normal"/>
-              <w:widowControl/>
-              <w:suppressAutoHyphens w:val="true"/>
-              <w:spacing w:before="0" w:after="0"/>
-              <w:jc w:val="left"/>
-              <w:rPr>
-                <w:rFonts w:ascii="Calibri" w:hAnsi="Calibri" w:cs="Calibri"/>
-              </w:rPr>
-            </w:pPr>
-            <w:r>
-              <w:rPr>
-                <w:rFonts w:cs="Calibri" w:ascii="Calibri" w:hAnsi="Calibri"/>
+                <w:lang w:val="it-IT" w:eastAsia="en-US" w:bidi="ar-SA"/>
+              </w:rPr>
+            </w:pPr>
+            <w:r>
+              <w:rPr>
+                <w:rFonts w:cs="Calibri" w:ascii="Calibri" w:hAnsi="Calibri"/>
+                <w:lang w:val="it-IT" w:eastAsia="en-US" w:bidi="ar-SA"/>
+              </w:rPr>
+            </w:r>
+          </w:p>
+        </w:tc>
+        <w:tc>
+          <w:tcPr>
+            <w:tcW w:w="1264" w:type="dxa"/>
+            <w:tcBorders/>
+          </w:tcPr>
+          <w:p>
+            <w:pPr>
+              <w:pStyle w:val="Normal"/>
+              <w:widowControl/>
+              <w:suppressAutoHyphens w:val="true"/>
+              <w:spacing w:before="0" w:after="0"/>
+              <w:jc w:val="left"/>
+              <w:rPr>
+                <w:rFonts w:ascii="Calibri" w:hAnsi="Calibri" w:cs="Calibri"/>
+                <w:lang w:val="it-IT" w:eastAsia="en-US" w:bidi="ar-SA"/>
+              </w:rPr>
+            </w:pPr>
+            <w:r>
+              <w:rPr>
+                <w:rFonts w:cs="Calibri" w:ascii="Calibri" w:hAnsi="Calibri"/>
+                <w:lang w:val="it-IT" w:eastAsia="en-US" w:bidi="ar-SA"/>
+              </w:rPr>
+            </w:r>
+          </w:p>
+        </w:tc>
+        <w:tc>
+          <w:tcPr>
+            <w:tcW w:w="1348" w:type="dxa"/>
+            <w:tcBorders/>
+          </w:tcPr>
+          <w:p>
+            <w:pPr>
+              <w:pStyle w:val="Normal"/>
+              <w:widowControl/>
+              <w:suppressAutoHyphens w:val="true"/>
+              <w:spacing w:before="0" w:after="0"/>
+              <w:jc w:val="left"/>
+              <w:rPr>
+                <w:rFonts w:ascii="Calibri" w:hAnsi="Calibri" w:cs="Calibri"/>
+                <w:lang w:val="it-IT" w:eastAsia="en-US" w:bidi="ar-SA"/>
+              </w:rPr>
+            </w:pPr>
+            <w:r>
+              <w:rPr>
+                <w:rFonts w:cs="Calibri" w:ascii="Calibri" w:hAnsi="Calibri"/>
+                <w:lang w:val="it-IT" w:eastAsia="en-US" w:bidi="ar-SA"/>
               </w:rPr>
             </w:r>
           </w:p>
@@ -2283,6 +2314,29 @@
       <w:color w:themeColor="accent1" w:themeShade="bf" w:val="0F4761"/>
     </w:rPr>
   </w:style>
+  <w:style w:type="paragraph" w:styleId="TableContents">
+    <w:name w:val="Table Contents"/>
+    <w:basedOn w:val="Normal"/>
+    <w:qFormat/>
+    <w:pPr>
+      <w:widowControl w:val="false"/>
+      <w:suppressLineNumbers/>
+    </w:pPr>
+    <w:rPr/>
+  </w:style>
+  <w:style w:type="paragraph" w:styleId="TableHeading">
+    <w:name w:val="Table Heading"/>
+    <w:basedOn w:val="TableContents"/>
+    <w:qFormat/>
+    <w:pPr>
+      <w:suppressLineNumbers/>
+      <w:jc w:val="center"/>
+    </w:pPr>
+    <w:rPr>
+      <w:b/>
+      <w:bCs/>
+    </w:rPr>
+  </w:style>
   <w:style w:type="numbering" w:styleId="NoList" w:default="1">
     <w:name w:val="No List"/>
     <w:uiPriority w:val="99"/>

</xml_diff>